<commit_message>
Further developments and updates on Lab Guide.
</commit_message>
<xml_diff>
--- a/doc/tex/sdf/m_qam_system/2017-2018 - MQAMLabGuide.docx
+++ b/doc/tex/sdf/m_qam_system/2017-2018 - MQAMLabGuide.docx
@@ -492,7 +492,13 @@
     </w:p>
     <w:p>
       <w:r>
-        <w:t>The list of required components and equipment are listed below (from I to IX) and their respective images are shown in Figure 1.</w:t>
+        <w:t>The list of required components and equipment are listed belo</w:t>
+      </w:r>
+      <w:r>
+        <w:t>w (from I to X</w:t>
+      </w:r>
+      <w:r>
+        <w:t>X) and their respective images are shown in Figure 1.</w:t>
       </w:r>
     </w:p>
     <w:p>
@@ -576,12 +582,7 @@
         </w:numPr>
       </w:pPr>
       <w:r>
-        <w:t>A</w:t>
-      </w:r>
-      <w:bookmarkStart w:id="0" w:name="_GoBack"/>
-      <w:bookmarkEnd w:id="0"/>
-      <w:r>
-        <w:t xml:space="preserve">pex Technologies AP-2043B </w:t>
+        <w:t xml:space="preserve">Apex Technologies AP-2043B </w:t>
       </w:r>
       <w:r>
         <w:t>Optical Spectrum Analyzer</w:t>
@@ -632,7 +633,28 @@
         </w:numPr>
       </w:pPr>
       <w:r>
-        <w:t>Fibers with APC and PC connectors</w:t>
+        <w:t>Patch c</w:t>
+      </w:r>
+      <w:r>
+        <w:t xml:space="preserve">ord </w:t>
+      </w:r>
+      <w:r>
+        <w:t>optical f</w:t>
+      </w:r>
+      <w:r>
+        <w:t>ibers with APC</w:t>
+      </w:r>
+      <w:r>
+        <w:t xml:space="preserve">-APC, APC-PC, </w:t>
+      </w:r>
+      <w:r>
+        <w:t xml:space="preserve">and </w:t>
+      </w:r>
+      <w:r>
+        <w:t>PC-</w:t>
+      </w:r>
+      <w:r>
+        <w:t>PC connectors</w:t>
       </w:r>
     </w:p>
     <w:p>
@@ -692,7 +714,13 @@
         </w:numPr>
       </w:pPr>
       <w:r>
-        <w:t>Computer with laser controller software</w:t>
+        <w:t xml:space="preserve">Computer with </w:t>
+      </w:r>
+      <w:r>
+        <w:t xml:space="preserve">Emcore </w:t>
+      </w:r>
+      <w:r>
+        <w:t>laser controller software</w:t>
       </w:r>
     </w:p>
     <w:p>
@@ -704,16 +732,22 @@
         </w:numPr>
       </w:pPr>
       <w:r>
-        <w:t xml:space="preserve">1550 </w:t>
-      </w:r>
-      <w:r>
-        <w:t>50</w:t>
+        <w:t>1x2</w:t>
+      </w:r>
+      <w:r>
+        <w:t xml:space="preserve"> </w:t>
+      </w:r>
+      <w:r>
+        <w:t>90</w:t>
       </w:r>
       <w:r>
         <w:t>/</w:t>
       </w:r>
       <w:r>
-        <w:t>50 Coupler</w:t>
+        <w:t>10</w:t>
+      </w:r>
+      <w:r>
+        <w:t xml:space="preserve"> Coupler</w:t>
       </w:r>
     </w:p>
     <w:p>
@@ -725,7 +759,34 @@
         </w:numPr>
       </w:pPr>
       <w:r>
-        <w:t>EDFA (yes to be decided on which one)</w:t>
+        <w:t>200G</w:t>
+      </w:r>
+      <w:r>
+        <w:t xml:space="preserve"> Ch34 DWDM 1550.12nm</w:t>
+      </w:r>
+    </w:p>
+    <w:p>
+      <w:pPr>
+        <w:pStyle w:val="ListParagraph"/>
+        <w:numPr>
+          <w:ilvl w:val="0"/>
+          <w:numId w:val="27"/>
+        </w:numPr>
+      </w:pPr>
+      <w:r>
+        <w:t>100G Ch34 WDM 1550.12 nm</w:t>
+      </w:r>
+    </w:p>
+    <w:p>
+      <w:pPr>
+        <w:pStyle w:val="ListParagraph"/>
+        <w:numPr>
+          <w:ilvl w:val="0"/>
+          <w:numId w:val="27"/>
+        </w:numPr>
+      </w:pPr>
+      <w:r>
+        <w:t>Constelex Hydra-C-17-17 EDFA</w:t>
       </w:r>
     </w:p>
     <w:p>
@@ -1553,13 +1614,10 @@
         <w:t xml:space="preserve">ptical fibers should be clean when inserted to an optical connector. </w:t>
       </w:r>
       <w:r>
-        <w:t xml:space="preserve">Verify that they are in good condition by using a </w:t>
-      </w:r>
-      <w:r>
-        <w:rPr>
-          <w:b/>
-        </w:rPr>
-        <w:t>“DEVICE NAME”</w:t>
+        <w:t>Verify that they are in good c</w:t>
+      </w:r>
+      <w:r>
+        <w:t>ondition by using an optical microscope</w:t>
       </w:r>
       <w:r>
         <w:t>.</w:t>
@@ -1574,7 +1632,13 @@
         <w:t xml:space="preserve">In addition, be </w:t>
       </w:r>
       <w:r>
-        <w:t>careful not to mix-up APC and PC fibers.</w:t>
+        <w:t xml:space="preserve">careful not to mix-up APC and PC </w:t>
+      </w:r>
+      <w:r>
+        <w:t>connectors</w:t>
+      </w:r>
+      <w:r>
+        <w:t>.</w:t>
       </w:r>
     </w:p>
     <w:p>
@@ -1626,7 +1690,13 @@
     </w:p>
     <w:p>
       <w:r>
-        <w:t xml:space="preserve">This device will be the signal source. It sends the desired waveform to the </w:t>
+        <w:t>This device will be the</w:t>
+      </w:r>
+      <w:r>
+        <w:t xml:space="preserve"> modulated</w:t>
+      </w:r>
+      <w:r>
+        <w:t xml:space="preserve"> signal source. It sends the desired waveform to the </w:t>
       </w:r>
       <w:r>
         <w:t xml:space="preserve">22.5 GHz IQ Modulator in order to modulate </w:t>
@@ -2053,19 +2123,49 @@
         <w:t>bias control software is installed.</w:t>
       </w:r>
       <w:r>
-        <w:t xml:space="preserve"> Lastly, use a PC optical fiber </w:t>
-      </w:r>
-      <w:r>
-        <w:t xml:space="preserve">to connect the </w:t>
+        <w:t xml:space="preserve"> Lastly, </w:t>
+      </w:r>
+      <w:r>
+        <w:t xml:space="preserve">connect the input of the </w:t>
+      </w:r>
+      <w:r>
+        <w:t>USB</w:t>
+      </w:r>
+      <w:r>
+        <w:t>-controlled VOA to the OUT port of the IQ Modulator</w:t>
+      </w:r>
+      <w:r>
+        <w:t>.</w:t>
+      </w:r>
+      <w:r>
+        <w:t xml:space="preserve"> </w:t>
+      </w:r>
+      <w:r>
+        <w:t xml:space="preserve">The input cord of the VOA is signaled by an arrow pointing toward the VOA. </w:t>
+      </w:r>
+      <w:r>
+        <w:t>This connection to the VOA will allow changing the signal-to-noise ratio of the signal</w:t>
+      </w:r>
+      <w:r>
+        <w:t xml:space="preserve">, by controlling the power of the modulated signal </w:t>
+      </w:r>
+      <w:r>
+        <w:t>sent to</w:t>
+      </w:r>
+      <w:r>
+        <w:t xml:space="preserve"> the EDFA.</w:t>
+      </w:r>
+      <w:r>
+        <w:t xml:space="preserve"> For this purpose, connect the output of the VOA to </w:t>
       </w:r>
       <w:r>
         <w:rPr>
           <w:i/>
         </w:rPr>
-        <w:t>OUT</w:t>
-      </w:r>
-      <w:r>
-        <w:t xml:space="preserve"> fiber connection of the IQ Modulator to the 50-50 coupler.</w:t>
+        <w:t>Input A</w:t>
+      </w:r>
+      <w:r>
+        <w:t xml:space="preserve"> of the EDFA.</w:t>
       </w:r>
     </w:p>
     <w:p>
@@ -2073,76 +2173,179 @@
         <w:pStyle w:val="Heading3"/>
       </w:pPr>
       <w:r>
-        <w:t>22.5 GHz IQ Modulator</w:t>
-      </w:r>
-    </w:p>
-    <w:p>
-      <w:r>
-        <w:t xml:space="preserve">The IQ Modulator will be responsible for modulation the optical signal from the input sent by the AWG. By this point it should already be connected to the AWG and the laser source. Mas sure it is also connected to a power source. Two more connections are required. First, using a USB-A to USB-B cable, connect the instrument’s </w:t>
+        <w:t xml:space="preserve">Constelex </w:t>
+      </w:r>
+      <w:r>
+        <w:t>Hydra-C-17-17 EDFA</w:t>
+      </w:r>
+    </w:p>
+    <w:p>
+      <w:r>
+        <w:t xml:space="preserve">The </w:t>
+      </w:r>
+      <w:r>
+        <w:t xml:space="preserve">EDFA amplifies the modulated signal at its input while </w:t>
+      </w:r>
+      <w:r>
+        <w:t>also acting as a noise source.</w:t>
+      </w:r>
+      <w:r>
+        <w:t xml:space="preserve"> By changing the power of the signal at its input, the signal-to-noise ratio can</w:t>
+      </w:r>
+      <w:r>
+        <w:t xml:space="preserve"> be controlled, which is a requirement </w:t>
+      </w:r>
+      <w:r>
+        <w:lastRenderedPageBreak/>
+        <w:t>to measure the Bit-Error</w:t>
+      </w:r>
+      <w:r>
+        <w:t>-Rate curves.</w:t>
+      </w:r>
+      <w:r>
+        <w:t xml:space="preserve"> For this purpose, the </w:t>
       </w:r>
       <w:r>
         <w:rPr>
           <w:i/>
         </w:rPr>
-        <w:t>BIAS control</w:t>
-      </w:r>
-      <w:r>
-        <w:t xml:space="preserve"> USB port to the computer where the bias control </w:t>
-      </w:r>
-      <w:r>
-        <w:lastRenderedPageBreak/>
-        <w:t xml:space="preserve">software is installed. Lastly, use a PC optical fiber to connect the </w:t>
+        <w:t>Output A</w:t>
       </w:r>
       <w:r>
         <w:rPr>
           <w:i/>
         </w:rPr>
-        <w:t>OUT</w:t>
-      </w:r>
-      <w:r>
-        <w:t xml:space="preserve"> fiber connection of the IQ Modulator to the 50-50 coupler.</w:t>
-      </w:r>
-    </w:p>
-    <w:p>
-      <w:pPr>
-        <w:pStyle w:val="Heading3"/>
-      </w:pPr>
-      <w:r>
-        <w:t>Apex Technologies AP-2043B Optical Spectrum Analyzer</w:t>
-      </w:r>
-    </w:p>
-    <w:p>
-      <w:r>
-        <w:t xml:space="preserve">The Optical Spectrum Analyzer will be used to view the optical spectrum of the modulated signal. This can give insight about the signal status and the presence of some issues. For instance, it is necessary to view the profile to be sure </w:t>
-      </w:r>
-      <w:r>
-        <w:t>the parameters in the bias controller software are correct.</w:t>
-      </w:r>
-      <w:r>
         <w:t xml:space="preserve"> </w:t>
       </w:r>
       <w:r>
-        <w:t xml:space="preserve">Make sure that the Optical </w:t>
-      </w:r>
-      <w:r>
-        <w:t>Spectrum Analyzer is connected to a power source.</w:t>
-      </w:r>
-    </w:p>
-    <w:p>
-      <w:r>
-        <w:t>Connect a</w:t>
-      </w:r>
-      <w:r>
-        <w:t xml:space="preserve"> PC fiber from </w:t>
+        <w:t>should be connected to the common port of the 200G DWDM.</w:t>
+      </w:r>
+      <w:r>
+        <w:t xml:space="preserve"> The DWDM will filter the noise</w:t>
+      </w:r>
+      <w:r>
+        <w:t xml:space="preserve"> produced by the EDFA</w:t>
+      </w:r>
+      <w:r>
+        <w:t>, limiting its range to 200 GHz around the 1550.12 nm wavelength.</w:t>
+      </w:r>
+      <w:r>
+        <w:t xml:space="preserve"> </w:t>
+      </w:r>
+      <w:r>
+        <w:t>This should allow the modulated signal to pass along with some noise in the desired range, while limiting noise power in the rest of the spectrum.</w:t>
+      </w:r>
+      <w:r>
+        <w:t xml:space="preserve"> The pass port of the DWDM should then be connected to the </w:t>
       </w:r>
       <w:r>
         <w:rPr>
           <w:i/>
         </w:rPr>
-        <w:t>O2</w:t>
-      </w:r>
-      <w:r>
-        <w:t xml:space="preserve"> in the 50/50 coupler to </w:t>
+        <w:t>Input B</w:t>
+      </w:r>
+      <w:r>
+        <w:t xml:space="preserve"> port of the EDFA, in order to amplify the signal further, along with the noise in the desired frequency </w:t>
+      </w:r>
+      <w:r>
+        <w:t xml:space="preserve">range. The </w:t>
+      </w:r>
+      <w:r>
+        <w:rPr>
+          <w:i/>
+        </w:rPr>
+        <w:t xml:space="preserve">Output B </w:t>
+      </w:r>
+      <w:r>
+        <w:t xml:space="preserve">port of the EDFA should then be connected to the </w:t>
+      </w:r>
+      <w:r>
+        <w:rPr>
+          <w:i/>
+        </w:rPr>
+        <w:t>IN</w:t>
+      </w:r>
+      <w:r>
+        <w:t xml:space="preserve"> port of the </w:t>
+      </w:r>
+      <w:r>
+        <w:t>1x2 90/10 Coupler</w:t>
+      </w:r>
+      <w:r>
+        <w:t>.</w:t>
+      </w:r>
+    </w:p>
+    <w:p/>
+    <w:p>
+      <w:pPr>
+        <w:pStyle w:val="Heading3"/>
+      </w:pPr>
+      <w:r>
+        <w:t>Apex Technologies AP-2043B Optical Spectrum Analyzer</w:t>
+      </w:r>
+    </w:p>
+    <w:p>
+      <w:r>
+        <w:t xml:space="preserve">The Optical Spectrum Analyzer will be used to view the optical spectrum of the modulated signal. This can give insight about the signal status and the presence of some issues. For instance, it is necessary to view the profile to be sure </w:t>
+      </w:r>
+      <w:r>
+        <w:t>the parameters in the bias controller software are correct</w:t>
+      </w:r>
+      <w:r>
+        <w:t xml:space="preserve">, or to measure the optical </w:t>
+      </w:r>
+      <w:r>
+        <w:t>signal-to-</w:t>
+      </w:r>
+      <w:r>
+        <w:t>noise ratio</w:t>
+      </w:r>
+      <w:r>
+        <w:t>.</w:t>
+      </w:r>
+      <w:r>
+        <w:t xml:space="preserve"> </w:t>
+      </w:r>
+      <w:r>
+        <w:t xml:space="preserve">Make sure that the Optical </w:t>
+      </w:r>
+      <w:r>
+        <w:t>Spectrum Analyzer is connected to a power source.</w:t>
+      </w:r>
+    </w:p>
+    <w:p>
+      <w:r>
+        <w:t>Connect a</w:t>
+      </w:r>
+      <w:r>
+        <w:t xml:space="preserve"> PC fiber from </w:t>
+      </w:r>
+      <w:r>
+        <w:t xml:space="preserve">the </w:t>
+      </w:r>
+      <w:r>
+        <w:rPr>
+          <w:i/>
+        </w:rPr>
+        <w:t xml:space="preserve">10 </w:t>
+      </w:r>
+      <w:r>
+        <w:t xml:space="preserve">port </w:t>
+      </w:r>
+      <w:r>
+        <w:t xml:space="preserve">in the </w:t>
+      </w:r>
+      <w:r>
+        <w:t>90</w:t>
+      </w:r>
+      <w:r>
+        <w:t>/</w:t>
+      </w:r>
+      <w:r>
+        <w:t>10</w:t>
+      </w:r>
+      <w:r>
+        <w:t xml:space="preserve">coupler to </w:t>
       </w:r>
       <w:r>
         <w:t xml:space="preserve">the </w:t>
@@ -2162,223 +2365,139 @@
       <w:r>
         <w:t>in the Optical Spectrum Analyzer front panel.</w:t>
       </w:r>
+      <w:r>
+        <w:t xml:space="preserve"> This way, the optical power diverted to the OSA is small compared </w:t>
+      </w:r>
+      <w:r>
+        <w:t xml:space="preserve">to </w:t>
+      </w:r>
+      <w:r>
+        <w:t>the transmitted signal.</w:t>
+      </w:r>
     </w:p>
     <w:p>
       <w:pPr>
         <w:pStyle w:val="Heading3"/>
       </w:pPr>
       <w:r>
-        <w:t>Optical Attenuator and Power Monitor</w:t>
-      </w:r>
-    </w:p>
-    <w:p>
-      <w:r>
-        <w:t xml:space="preserve">This is where the attenuation in the power of the optical </w:t>
-      </w:r>
-      <w:r>
-        <w:t xml:space="preserve">signal is controlled, as </w:t>
-      </w:r>
-      <w:r>
-        <w:t>required in order to calculate the bit error rate fo</w:t>
-      </w:r>
-      <w:r>
-        <w:t xml:space="preserve">r various </w:t>
-      </w:r>
-      <w:r>
-        <w:t xml:space="preserve">known </w:t>
-      </w:r>
-      <w:r>
-        <w:t>optical power values.</w:t>
-      </w:r>
-      <w:r>
-        <w:t xml:space="preserve"> A PC fiber should be used to connect the </w:t>
+        <w:t xml:space="preserve">100G WDM, </w:t>
+      </w:r>
+      <w:r>
+        <w:t>Optical Attenuator</w:t>
+      </w:r>
+      <w:r>
+        <w:t>,</w:t>
+      </w:r>
+      <w:r>
+        <w:t xml:space="preserve"> Power Monitor</w:t>
+      </w:r>
+    </w:p>
+    <w:p>
+      <w:r>
+        <w:t>These components serve several purposes. The 100G WDM should serve a similar purpose to the 200G DWDM, but with a narrower bandwidth.</w:t>
+      </w:r>
+      <w:r>
+        <w:t xml:space="preserve"> The should still be unnecessary noise in remaining from the second stage of the EDFA, and removing it reduces the overall power of the signal to the modulated signal and additive noise in a 100GHz bandwidth.</w:t>
+      </w:r>
+      <w:r>
+        <w:t xml:space="preserve"> This is also</w:t>
+      </w:r>
+      <w:r>
+        <w:t xml:space="preserve"> where the attenuation in the power of the optical </w:t>
+      </w:r>
+      <w:r>
+        <w:t xml:space="preserve">signal </w:t>
+      </w:r>
+      <w:r>
+        <w:t xml:space="preserve">with additive noise </w:t>
+      </w:r>
+      <w:r>
+        <w:t>is controlled</w:t>
+      </w:r>
+      <w:r>
+        <w:t>.</w:t>
+      </w:r>
+      <w:r>
+        <w:t xml:space="preserve"> </w:t>
+      </w:r>
+      <w:r>
+        <w:t xml:space="preserve">Although the optical signal-to-noise ratio is controlled and measured in previous parts of the system, this is still important, as it allows </w:t>
+      </w:r>
+      <w:r>
+        <w:t xml:space="preserve">measuring and </w:t>
+      </w:r>
+      <w:r>
+        <w:t xml:space="preserve">reducing </w:t>
+      </w:r>
+      <w:r>
+        <w:t xml:space="preserve">the effective power that reaches the coherent receiver, which requires the input power </w:t>
+      </w:r>
+      <w:r>
+        <w:t xml:space="preserve">of the modulated signal </w:t>
+      </w:r>
+      <w:r>
+        <w:t>to be lower than -6 dBm.</w:t>
+      </w:r>
+    </w:p>
+    <w:p/>
+    <w:p>
+      <w:r>
+        <w:t>The WDM uses SC connectors</w:t>
+      </w:r>
+      <w:r>
+        <w:t xml:space="preserve">, which cannot directly connect to </w:t>
+      </w:r>
+      <w:r>
+        <w:t>the other ports or patch cords used</w:t>
+      </w:r>
+      <w:r>
+        <w:t>.</w:t>
+      </w:r>
+      <w:r>
+        <w:t xml:space="preserve"> As such, adapters and auxiliary patch cords are required.</w:t>
+      </w:r>
+      <w:r>
+        <w:t xml:space="preserve"> Using the required adapters and patch cords, connect the </w:t>
       </w:r>
       <w:r>
         <w:rPr>
           <w:i/>
         </w:rPr>
-        <w:t>O2</w:t>
-      </w:r>
-      <w:r>
-        <w:t xml:space="preserve"> optical connection in the 50/50 coupler to the optical attenuator, which is itself connected to the power monitor.</w:t>
-      </w:r>
-      <w:r>
-        <w:t xml:space="preserve"> Such a configuration allows controlling the optical power at the output of the attenuator while measuring it on the power monitor.</w:t>
-      </w:r>
-      <w:r>
-        <w:t xml:space="preserve"> The power monitor will automatically turn on when it detects </w:t>
-      </w:r>
-      <w:r>
-        <w:t>an optical signal going</w:t>
-      </w:r>
-      <w:r>
-        <w:t xml:space="preserve"> through it.</w:t>
-      </w:r>
-    </w:p>
-    <w:p>
-      <w:pPr>
-        <w:pStyle w:val="Heading3"/>
-      </w:pPr>
-      <w:r>
-        <w:t>Emcore CRTND3U02D ECL Laser</w:t>
-      </w:r>
-    </w:p>
-    <w:p>
-      <w:r>
-        <w:t xml:space="preserve">This laser source will be used as a Local Oscillator for the demodulation process on the coherent receptor. Unlike the other instruments it should be turned on prior to connecting </w:t>
-      </w:r>
-      <w:r>
-        <w:t>it to the coherent receptor. This is because when first turned on it always defaults to an optical power of 15 dBm, whereas</w:t>
-      </w:r>
-      <w:r>
-        <w:t xml:space="preserve"> the maximum allowed inpu</w:t>
-      </w:r>
-      <w:r>
-        <w:t>t at the coherent receiver is +15</w:t>
-      </w:r>
-      <w:r>
-        <w:t xml:space="preserve"> dBm</w:t>
-      </w:r>
-      <w:r>
-        <w:t xml:space="preserve">. While the optical output is not superior to the stipulated maximum, fluctuations could easily make the value cross the threshold. </w:t>
-      </w:r>
-      <w:r>
-        <w:t>Therefore,</w:t>
-      </w:r>
-      <w:r>
-        <w:t xml:space="preserve"> it’</w:t>
-      </w:r>
-      <w:r>
-        <w:t xml:space="preserve">s best to always connect this laser source to an optical power meter </w:t>
-      </w:r>
-      <w:r>
-        <w:t xml:space="preserve">before connecting it to the coherent receptor, </w:t>
-      </w:r>
-      <w:r>
-        <w:t xml:space="preserve">to </w:t>
-      </w:r>
-      <w:r>
-        <w:t xml:space="preserve">make sure the value is </w:t>
-      </w:r>
-      <w:r>
-        <w:t xml:space="preserve">changed </w:t>
-      </w:r>
-      <w:r>
-        <w:t>to a lower value.</w:t>
-      </w:r>
-    </w:p>
-    <w:p>
-      <w:r>
-        <w:t>To do this, connect a PC fiber to the laser source optical output</w:t>
-      </w:r>
-      <w:r>
-        <w:t xml:space="preserve">, while connecting the other end to a power meter. In addition, </w:t>
-      </w:r>
-      <w:r>
-        <w:t>connect an USB-A to USB-B cable to the laser source’s USB</w:t>
-      </w:r>
-      <w:r>
-        <w:t>-B</w:t>
-      </w:r>
-      <w:r>
-        <w:t xml:space="preserve"> port, while connecting the other end to the computer with the laser controller software.</w:t>
-      </w:r>
-      <w:r>
-        <w:t xml:space="preserve"> With b</w:t>
-      </w:r>
-      <w:r>
-        <w:t>oth these connections in place turn on the laser source on the physical button.</w:t>
-      </w:r>
-      <w:r>
-        <w:t xml:space="preserve"> Then </w:t>
-      </w:r>
-      <w:r>
-        <w:t>start the controller software</w:t>
-      </w:r>
-      <w:r>
-        <w:t>, select the correct</w:t>
-      </w:r>
-      <w:r>
-        <w:t xml:space="preserve"> COM port</w:t>
-      </w:r>
-      <w:r>
-        <w:t xml:space="preserve">, press the </w:t>
+        <w:t>90</w:t>
+      </w:r>
+      <w:r>
+        <w:t xml:space="preserve"> port in the 1x2 90/10 coupler, which has a PC interface, to the </w:t>
       </w:r>
       <w:r>
         <w:rPr>
           <w:i/>
         </w:rPr>
-        <w:t>LOAD</w:t>
-      </w:r>
-      <w:r>
-        <w:t xml:space="preserve"> </w:t>
-      </w:r>
-      <w:r>
-        <w:t xml:space="preserve">button </w:t>
-      </w:r>
-      <w:r>
-        <w:t>and turn on the laser on the software.</w:t>
-      </w:r>
-      <w:r>
-        <w:t xml:space="preserve"> </w:t>
-      </w:r>
-      <w:r>
-        <w:t>The power meter should show a value around +15 dBm.</w:t>
-      </w:r>
-      <w:r>
-        <w:t xml:space="preserve"> Change the output power </w:t>
-      </w:r>
-      <w:r>
-        <w:t xml:space="preserve">and wavelength </w:t>
-      </w:r>
-      <w:r>
-        <w:t xml:space="preserve">on the software </w:t>
+        <w:t>Common</w:t>
+      </w:r>
+      <w:r>
+        <w:t xml:space="preserve"> port of the </w:t>
       </w:r>
       <w:r>
         <w:lastRenderedPageBreak/>
-        <w:t>to the desired value</w:t>
-      </w:r>
-      <w:r>
-        <w:t>s</w:t>
-      </w:r>
-      <w:r>
-        <w:t xml:space="preserve">, and verify the </w:t>
-      </w:r>
-      <w:r>
-        <w:t xml:space="preserve">power </w:t>
-      </w:r>
-      <w:r>
-        <w:t xml:space="preserve">change on the power meter. </w:t>
-      </w:r>
-      <w:r>
-        <w:t>Turn off the laser source at the software (</w:t>
-      </w:r>
-      <w:r>
-        <w:t xml:space="preserve">do </w:t>
-      </w:r>
-      <w:r>
-        <w:t xml:space="preserve">not </w:t>
-      </w:r>
-      <w:r>
-        <w:t xml:space="preserve">turn it off </w:t>
-      </w:r>
-      <w:r>
-        <w:t>at the physical button, otherwise the settings reset to the default value</w:t>
-      </w:r>
-      <w:r>
-        <w:t>s</w:t>
-      </w:r>
-      <w:r>
-        <w:t xml:space="preserve">), and </w:t>
-      </w:r>
-      <w:r>
-        <w:t xml:space="preserve">change the connection from the power meter to the </w:t>
+        <w:t>WDM.</w:t>
+      </w:r>
+      <w:r>
+        <w:t xml:space="preserve"> The</w:t>
+      </w:r>
+      <w:r>
+        <w:t>n</w:t>
+      </w:r>
+      <w:r>
+        <w:t xml:space="preserve"> connect </w:t>
+      </w:r>
+      <w:r>
+        <w:t xml:space="preserve">the </w:t>
       </w:r>
       <w:r>
         <w:rPr>
           <w:i/>
         </w:rPr>
-        <w:t>LO PC</w:t>
+        <w:t>Pass</w:t>
       </w:r>
       <w:r>
         <w:rPr>
@@ -2387,10 +2506,258 @@
         <w:t xml:space="preserve"> </w:t>
       </w:r>
       <w:r>
+        <w:t>port</w:t>
+      </w:r>
+      <w:r>
+        <w:rPr>
+          <w:i/>
+        </w:rPr>
+        <w:t xml:space="preserve"> </w:t>
+      </w:r>
+      <w:r>
+        <w:t>of the WDM</w:t>
+      </w:r>
+      <w:r>
+        <w:t xml:space="preserve"> to the VOA</w:t>
+      </w:r>
+      <w:r>
+        <w:t xml:space="preserve"> attached to the power monitor</w:t>
+      </w:r>
+      <w:r>
+        <w:t>,</w:t>
+      </w:r>
+      <w:r>
+        <w:t xml:space="preserve"> </w:t>
+      </w:r>
+      <w:r>
+        <w:t>which also uses a PC interface.</w:t>
+      </w:r>
+    </w:p>
+    <w:p/>
+    <w:p>
+      <w:pPr>
+        <w:pStyle w:val="Heading3"/>
+      </w:pPr>
+      <w:r>
+        <w:t>Emcore CRTND3U02D ECL Laser</w:t>
+      </w:r>
+    </w:p>
+    <w:p>
+      <w:r>
+        <w:t>This laser source will be used as a Local Oscillator for the demodulation process on the coherent receptor</w:t>
+      </w:r>
+      <w:r>
+        <w:rPr>
+          <w:i/>
+        </w:rPr>
+        <w:t xml:space="preserve">. Unlike the other instruments it should be turned on prior to connecting </w:t>
+      </w:r>
+      <w:r>
+        <w:rPr>
+          <w:i/>
+        </w:rPr>
+        <w:t>it to the coherent receptor. This is because when first turned on it always defaults to an optical power of 15 dBm, whereas</w:t>
+      </w:r>
+      <w:r>
+        <w:rPr>
+          <w:i/>
+        </w:rPr>
+        <w:t xml:space="preserve"> the maximum allowed inpu</w:t>
+      </w:r>
+      <w:r>
+        <w:rPr>
+          <w:i/>
+        </w:rPr>
+        <w:t>t at the coherent receiver is +15</w:t>
+      </w:r>
+      <w:r>
+        <w:rPr>
+          <w:i/>
+        </w:rPr>
+        <w:t xml:space="preserve"> dBm</w:t>
+      </w:r>
+      <w:r>
+        <w:rPr>
+          <w:i/>
+        </w:rPr>
+        <w:t xml:space="preserve">. While the optical output is not superior to the stipulated maximum, fluctuations could easily make the value cross the threshold. </w:t>
+      </w:r>
+      <w:r>
+        <w:rPr>
+          <w:i/>
+        </w:rPr>
+        <w:t>Therefore,</w:t>
+      </w:r>
+      <w:r>
+        <w:rPr>
+          <w:i/>
+        </w:rPr>
+        <w:t xml:space="preserve"> it’</w:t>
+      </w:r>
+      <w:r>
+        <w:rPr>
+          <w:i/>
+        </w:rPr>
+        <w:t xml:space="preserve">s best to always connect this laser source to an optical power meter </w:t>
+      </w:r>
+      <w:r>
+        <w:rPr>
+          <w:i/>
+        </w:rPr>
+        <w:t xml:space="preserve">before connecting it to the coherent receptor, </w:t>
+      </w:r>
+      <w:r>
+        <w:rPr>
+          <w:i/>
+        </w:rPr>
+        <w:t xml:space="preserve">to </w:t>
+      </w:r>
+      <w:r>
+        <w:rPr>
+          <w:i/>
+        </w:rPr>
+        <w:t xml:space="preserve">make sure the value is </w:t>
+      </w:r>
+      <w:r>
+        <w:rPr>
+          <w:i/>
+        </w:rPr>
+        <w:t xml:space="preserve">changed </w:t>
+      </w:r>
+      <w:r>
+        <w:rPr>
+          <w:i/>
+        </w:rPr>
+        <w:t>to a lower value.</w:t>
+      </w:r>
+    </w:p>
+    <w:p>
+      <w:r>
+        <w:t>To do this, connect a PC fiber to the laser source optical output</w:t>
+      </w:r>
+      <w:r>
+        <w:t>, while connecting the other end to</w:t>
+      </w:r>
+      <w:r>
+        <w:t xml:space="preserve"> </w:t>
+      </w:r>
+      <w:r>
+        <w:t xml:space="preserve">the </w:t>
+      </w:r>
+      <w:r>
+        <w:rPr>
+          <w:i/>
+        </w:rPr>
+        <w:t xml:space="preserve">LO PC </w:t>
+      </w:r>
+      <w:r>
         <w:t>+15 dBm optical connection at the coherent receiver.</w:t>
       </w:r>
       <w:r>
-        <w:t xml:space="preserve"> Turn on the laser at the software again after the coherent receiver is fully turned on.</w:t>
+        <w:t xml:space="preserve"> </w:t>
+      </w:r>
+      <w:r>
+        <w:t>In addition, connect an USB-A to USB-B cable to the laser source’s USB-B port, while connecting the other end to the computer with the laser controller software.</w:t>
+      </w:r>
+    </w:p>
+    <w:p>
+      <w:r>
+        <w:t xml:space="preserve">Afterwards, turn on the laser at the physical button, after making sure it is </w:t>
+      </w:r>
+      <w:r>
+        <w:t>connected to a power source.</w:t>
+      </w:r>
+      <w:r>
+        <w:t xml:space="preserve"> The laser still </w:t>
+      </w:r>
+      <w:r>
+        <w:t>won’t</w:t>
+      </w:r>
+      <w:r>
+        <w:t xml:space="preserve"> start emitting until it is turned ON on the software.</w:t>
+      </w:r>
+      <w:r>
+        <w:t xml:space="preserve"> </w:t>
+      </w:r>
+      <w:r>
+        <w:t xml:space="preserve">Special attention should be given when using the software, as when it is first started, the optical output power is possibly different from the selected value, defaulting to </w:t>
+      </w:r>
+      <w:r>
+        <w:t>its maximum.</w:t>
+      </w:r>
+      <w:r>
+        <w:t xml:space="preserve"> To avoid this, after starting the device software and selecting the correct </w:t>
+      </w:r>
+      <w:r>
+        <w:rPr>
+          <w:i/>
+        </w:rPr>
+        <w:t xml:space="preserve">COM </w:t>
+      </w:r>
+      <w:r>
+        <w:t>port</w:t>
+      </w:r>
+      <w:r>
+        <w:t>, the value for the out</w:t>
+      </w:r>
+      <w:r>
+        <w:t xml:space="preserve">put power must first be changed before loading the </w:t>
+      </w:r>
+      <w:r>
+        <w:t xml:space="preserve">operating </w:t>
+      </w:r>
+      <w:r>
+        <w:t>parameters to the laser.</w:t>
+      </w:r>
+      <w:r>
+        <w:t xml:space="preserve"> </w:t>
+      </w:r>
+      <w:r>
+        <w:t>This is done on the right section of the software.</w:t>
+      </w:r>
+      <w:r>
+        <w:t xml:space="preserve"> Changing to any </w:t>
+      </w:r>
+      <w:r>
+        <w:t>valid value diff</w:t>
+      </w:r>
+      <w:r>
+        <w:t>erent from the currently chosen</w:t>
+      </w:r>
+      <w:r>
+        <w:t xml:space="preserve"> </w:t>
+      </w:r>
+      <w:r>
+        <w:t>one will do. Afterwards, change the output power t</w:t>
+      </w:r>
+      <w:r>
+        <w:t xml:space="preserve">o +12 dBm and press the </w:t>
+      </w:r>
+      <w:r>
+        <w:rPr>
+          <w:i/>
+        </w:rPr>
+        <w:t xml:space="preserve">LOAD </w:t>
+      </w:r>
+      <w:r>
+        <w:t>button</w:t>
+      </w:r>
+      <w:r>
+        <w:t>.</w:t>
+      </w:r>
+    </w:p>
+    <w:p>
+      <w:r>
+        <w:t xml:space="preserve">The correct </w:t>
+      </w:r>
+      <w:r>
+        <w:t>wavelength also needs to be selected. In order to do this, press the wavelenght button on the left section</w:t>
+      </w:r>
+      <w:r>
+        <w:t xml:space="preserve"> of the software until the frequency selection changes to wavelength.</w:t>
+      </w:r>
+      <w:r>
+        <w:t xml:space="preserve"> Then input the 1550.12 value on the box and press the load button. The laser should now be configured and ready to start operation.</w:t>
       </w:r>
     </w:p>
     <w:p>
@@ -2412,7 +2779,11 @@
         <w:t xml:space="preserve"> </w:t>
       </w:r>
       <w:r>
-        <w:t>It requires optical connections from the optical signal source and from a local oscillator, both mentioned before.</w:t>
+        <w:t xml:space="preserve">It requires optical connections from the optical signal source </w:t>
+      </w:r>
+      <w:r>
+        <w:lastRenderedPageBreak/>
+        <w:t>and from a local oscillator, both mentioned before.</w:t>
       </w:r>
       <w:r>
         <w:t xml:space="preserve"> The</w:t>
@@ -2542,83 +2913,269 @@
     </w:p>
     <w:p>
       <w:pPr>
+        <w:pStyle w:val="Heading2"/>
+      </w:pPr>
+      <w:r>
+        <w:t xml:space="preserve">Turning on </w:t>
+      </w:r>
+      <w:r>
+        <w:t xml:space="preserve">and configuring </w:t>
+      </w:r>
+      <w:r>
+        <w:t xml:space="preserve">the </w:t>
+      </w:r>
+      <w:r>
+        <w:t>instruments</w:t>
+      </w:r>
+    </w:p>
+    <w:p>
+      <w:r>
+        <w:t xml:space="preserve">After everything is properly connected, start by turning on both computers, the AWG, the IQ Modulator, the </w:t>
+      </w:r>
+      <w:r>
+        <w:t>Nettest OSICS Mainframe</w:t>
+      </w:r>
+      <w:r>
+        <w:t xml:space="preserve">, the EDFA, the OSA, the Coherent Receptor, the Emcore </w:t>
+      </w:r>
+      <w:r>
+        <w:t>CRTND3U02D ECL Laser</w:t>
+      </w:r>
+      <w:r>
+        <w:t xml:space="preserve"> and the Oscilloscope. After everything is up and running, you should be able to see that the power monitor stays turned off, the coherent receptor shows no power in any of the outputs and the oscilloscope shows only noise.</w:t>
+      </w:r>
+      <w:r>
+        <w:t xml:space="preserve"> This is because some devices still require configuration and need to be enabled.</w:t>
+      </w:r>
+    </w:p>
+    <w:p>
+      <w:r>
+        <w:t xml:space="preserve">At this point turn the variable attenuator attached to the power monitor clockwise to increase he attenuation of the arriving signal. This will prevent any unexpectedly high signal from reaching the coherent receptor, which has a maximum input power of -6 dBm. </w:t>
+      </w:r>
+      <w:r>
+        <w:t>When the devices are connected, it can be dialed down to a more suitable value.</w:t>
+      </w:r>
+    </w:p>
+    <w:p>
+      <w:pPr>
         <w:pStyle w:val="Heading3"/>
       </w:pPr>
       <w:r>
-        <w:t xml:space="preserve">Turning on the </w:t>
-      </w:r>
-      <w:r>
-        <w:t>instruments</w:t>
-      </w:r>
-    </w:p>
-    <w:p>
-      <w:r>
-        <w:t xml:space="preserve">After everything is properly connected, start by turning on </w:t>
-      </w:r>
-      <w:r>
-        <w:t xml:space="preserve">both computers, </w:t>
-      </w:r>
-      <w:r>
-        <w:t>the AWG</w:t>
-      </w:r>
-      <w:r>
-        <w:t xml:space="preserve">, the IQ Modulator, </w:t>
-      </w:r>
-      <w:r>
-        <w:t xml:space="preserve">the </w:t>
-      </w:r>
-      <w:r>
-        <w:t>Nettest OSICS Mainframe</w:t>
-      </w:r>
-      <w:r>
-        <w:t xml:space="preserve">, </w:t>
-      </w:r>
-      <w:r>
-        <w:t>the Coherent Receptor</w:t>
-      </w:r>
-      <w:r>
-        <w:t xml:space="preserve">, the Emcore </w:t>
-      </w:r>
-      <w:r>
-        <w:t>CRTND3U02D ECL Laser</w:t>
+        <w:t>Arbitrary waveform generator Keysight M8195A</w:t>
+      </w:r>
+    </w:p>
+    <w:p>
+      <w:r>
+        <w:t>U</w:t>
+      </w:r>
+      <w:r>
+        <w:t>sing the peripherals connected to the AWG, press the connect button. The main control screen should then be</w:t>
+      </w:r>
+      <w:r>
+        <w:t xml:space="preserve">come </w:t>
+      </w:r>
+      <w:r>
+        <w:t>visible.</w:t>
+      </w:r>
+    </w:p>
+    <w:p>
+      <w:r>
+        <w:t xml:space="preserve">Select the </w:t>
+      </w:r>
+      <w:r>
+        <w:rPr>
+          <w:i/>
+        </w:rPr>
+        <w:t>Clock</w:t>
       </w:r>
       <w:r>
         <w:t xml:space="preserve"> </w:t>
       </w:r>
       <w:r>
-        <w:t>and the Oscilloscope</w:t>
+        <w:t xml:space="preserve">tab </w:t>
+      </w:r>
+      <w:bookmarkStart w:id="0" w:name="_GoBack"/>
+      <w:bookmarkEnd w:id="0"/>
+      <w:r>
+        <w:t xml:space="preserve">to configure the AWG clock. Here, where it shows </w:t>
+      </w:r>
+      <w:r>
+        <w:rPr>
+          <w:i/>
+        </w:rPr>
+        <w:t>Reference Clock In</w:t>
+      </w:r>
+      <w:r>
+        <w:t xml:space="preserve"> select the range “10 to 300 MHz”, input the value 10 and close the circuit by clicking on the switch.</w:t>
+      </w:r>
+      <w:r>
+        <w:t xml:space="preserve"> This will set the AWG to use the clock from the Oscilloscope</w:t>
+      </w:r>
+      <w:r>
+        <w:t xml:space="preserve"> for reference</w:t>
       </w:r>
       <w:r>
         <w:t>.</w:t>
       </w:r>
-      <w:r>
-        <w:t xml:space="preserve"> </w:t>
-      </w:r>
-      <w:r>
-        <w:t>After everything is up and running, y</w:t>
-      </w:r>
-      <w:r>
-        <w:t>ou should be able to see that the power monitor stays turned</w:t>
-      </w:r>
-      <w:r>
-        <w:t xml:space="preserve"> off, the coherent receptor shows no power in any of the outputs and the oscilloscope shows only noise.</w:t>
-      </w:r>
-    </w:p>
-    <w:p>
-      <w:r>
-        <w:t xml:space="preserve">At this point turn the variable attenuator clockwise to increase </w:t>
-      </w:r>
-      <w:r>
-        <w:t>he attenuation of the arriving signal.</w:t>
-      </w:r>
-      <w:r>
-        <w:t xml:space="preserve"> This will prevent any unexpectedly high signal from reaching the coherent receptor, which has a maximum input power of -6 dBm. </w:t>
-      </w:r>
     </w:p>
     <w:p>
       <w:r>
         <w:lastRenderedPageBreak/>
-        <w:t xml:space="preserve">On the using the peripherals connected to the AWG, press the connect button. The main control screen should then be visible. </w:t>
+        <w:t xml:space="preserve">Next, go to the </w:t>
+      </w:r>
+      <w:r>
+        <w:rPr>
+          <w:i/>
+        </w:rPr>
+        <w:t>Output</w:t>
+      </w:r>
+      <w:r>
+        <w:t xml:space="preserve"> tab. Here the AWG outputs will be selected and configured. For both channel 1 and 4, click on the </w:t>
+      </w:r>
+      <w:r>
+        <w:rPr>
+          <w:i/>
+        </w:rPr>
+        <w:t>Enabled</w:t>
+      </w:r>
+      <w:r>
+        <w:t xml:space="preserve"> checkbox and set their amplitude to 300 mV.</w:t>
+      </w:r>
+    </w:p>
+    <w:p>
+      <w:r>
+        <w:t xml:space="preserve">Lastly, go to </w:t>
+      </w:r>
+      <w:r>
+        <w:rPr>
+          <w:i/>
+        </w:rPr>
+        <w:t>Complex Modulated Waveform</w:t>
+      </w:r>
+      <w:r>
+        <w:t xml:space="preserve"> tab. This tab allows configuring the generated waveform. The values chosen here will be mostly used for testing and configuring the system, as the actual waveforms used will be uploaded to the instrument. However, for now it is useful to use this to verify that everything is working and to help configure the other instruments.</w:t>
+      </w:r>
+    </w:p>
+    <w:p>
+      <w:r>
+        <w:t>Select ch</w:t>
+      </w:r>
+      <w:r>
+        <w:t xml:space="preserve">annel 1 to I and channel 4 to Q, and verify that the checkbox </w:t>
+      </w:r>
+      <w:r>
+        <w:rPr>
+          <w:i/>
+        </w:rPr>
+        <w:t>Generate I/Q Data</w:t>
+      </w:r>
+      <w:r>
+        <w:t xml:space="preserve"> is ticked.</w:t>
+      </w:r>
+      <w:r>
+        <w:t xml:space="preserve"> Next, select “PSK” on </w:t>
+      </w:r>
+      <w:r>
+        <w:rPr>
+          <w:i/>
+        </w:rPr>
+        <w:t>Mod. Scheme</w:t>
+      </w:r>
+      <w:r>
+        <w:t xml:space="preserve">, “QPSK” on </w:t>
+      </w:r>
+      <w:r>
+        <w:rPr>
+          <w:i/>
+        </w:rPr>
+        <w:t>Mod. Type</w:t>
+      </w:r>
+      <w:r>
+        <w:t>, and 24 GBaud on the symbol rate.</w:t>
+      </w:r>
+    </w:p>
+    <w:p>
+      <w:r>
+        <w:t xml:space="preserve">On </w:t>
+      </w:r>
+      <w:r>
+        <w:rPr>
+          <w:i/>
+        </w:rPr>
+        <w:t xml:space="preserve">Pulse Shaping </w:t>
+      </w:r>
+      <w:r>
+        <w:t xml:space="preserve">select “Root Raised Cosine”, and set </w:t>
+      </w:r>
+      <w:r>
+        <w:rPr>
+          <w:i/>
+        </w:rPr>
+        <w:t>Alpha</w:t>
+      </w:r>
+      <w:r>
+        <w:t xml:space="preserve"> to “0.05”, and </w:t>
+      </w:r>
+      <w:r>
+        <w:rPr>
+          <w:i/>
+        </w:rPr>
+        <w:t>Data Source</w:t>
+      </w:r>
+      <w:r>
+        <w:t xml:space="preserve"> to “PBRS 2</w:t>
+      </w:r>
+      <w:r>
+        <w:rPr>
+          <w:vertAlign w:val="superscript"/>
+        </w:rPr>
+        <w:t>15</w:t>
+      </w:r>
+      <w:r>
+        <w:t>”.</w:t>
+      </w:r>
+      <w:r>
+        <w:t xml:space="preserve"> The device should now be ready to start</w:t>
+      </w:r>
+      <w:r>
+        <w:t xml:space="preserve"> sending the modulat</w:t>
+      </w:r>
+      <w:r>
+        <w:t>ion signals to the IQ Modulator</w:t>
+      </w:r>
+      <w:r>
+        <w:t>.</w:t>
+      </w:r>
+    </w:p>
+    <w:p>
+      <w:pPr>
+        <w:pStyle w:val="Heading3"/>
+      </w:pPr>
+      <w:r>
+        <w:t>Arbitrary waveform generator Keysight M8195A</w:t>
+      </w:r>
+    </w:p>
+    <w:p>
+      <w:r>
+        <w:t xml:space="preserve">Using the peripherals connected to the AWG, press the connect button. The main control screen should then become visible. Select the </w:t>
+      </w:r>
+      <w:r>
+        <w:rPr>
+          <w:i/>
+        </w:rPr>
+        <w:t>Clock</w:t>
+      </w:r>
+      <w:r>
+        <w:t xml:space="preserve"> to configure the AWG clock. Here, where it shows </w:t>
+      </w:r>
+      <w:r>
+        <w:rPr>
+          <w:i/>
+        </w:rPr>
+        <w:t>Reference Clock In</w:t>
+      </w:r>
+      <w:r>
+        <w:t xml:space="preserve"> select the range “10 to 300 MHz”, input the value 10 and close the circuit by clicking on</w:t>
       </w:r>
     </w:p>
     <w:p>
@@ -2746,6 +3303,7 @@
                 <w:b/>
                 <w:noProof/>
               </w:rPr>
+              <w:lastRenderedPageBreak/>
               <w:drawing>
                 <wp:inline distT="0" distB="0" distL="0" distR="0" wp14:anchorId="5356376E" wp14:editId="2D994723">
                   <wp:extent cx="2620645" cy="1842448"/>
@@ -2971,7 +3529,6 @@
         <w:rPr>
           <w:noProof/>
         </w:rPr>
-        <w:lastRenderedPageBreak/>
         <w:drawing>
           <wp:inline distT="0" distB="0" distL="0" distR="0" wp14:anchorId="0CCE8D73" wp14:editId="6B153A75">
             <wp:extent cx="2560320" cy="2468880"/>
@@ -3096,6 +3653,7 @@
         <w:rPr>
           <w:noProof/>
         </w:rPr>
+        <w:lastRenderedPageBreak/>
         <w:drawing>
           <wp:inline distT="0" distB="0" distL="0" distR="0" wp14:anchorId="287097DC" wp14:editId="027EA86B">
             <wp:extent cx="5122545" cy="1125855"/>
@@ -3184,7 +3742,6 @@
         <w:rPr>
           <w:noProof/>
         </w:rPr>
-        <w:lastRenderedPageBreak/>
         <w:drawing>
           <wp:inline distT="0" distB="0" distL="0" distR="0" wp14:anchorId="500FCE03" wp14:editId="095F2B54">
             <wp:extent cx="4571747" cy="3602282"/>
@@ -3291,6 +3848,7 @@
         <w:rPr>
           <w:noProof/>
         </w:rPr>
+        <w:lastRenderedPageBreak/>
         <w:drawing>
           <wp:inline distT="0" distB="0" distL="0" distR="0" wp14:anchorId="230DDEA7" wp14:editId="66237BCA">
             <wp:extent cx="3327400" cy="2506345"/>
@@ -3413,7 +3971,6 @@
               <w:rPr>
                 <w:noProof/>
               </w:rPr>
-              <w:lastRenderedPageBreak/>
               <mc:AlternateContent>
                 <mc:Choice Requires="wps">
                   <w:drawing>
@@ -4253,6 +4810,7 @@
         <w:rPr>
           <w:noProof/>
         </w:rPr>
+        <w:lastRenderedPageBreak/>
         <w:drawing>
           <wp:inline distT="0" distB="0" distL="0" distR="0" wp14:anchorId="7B9C7572" wp14:editId="3C528DA0">
             <wp:extent cx="3575290" cy="2704862"/>
@@ -4329,7 +4887,6 @@
         </w:numPr>
       </w:pPr>
       <w:r>
-        <w:lastRenderedPageBreak/>
         <w:t>Navigate to the results summary page and carry on the BERT analys</w:t>
       </w:r>
       <w:r>
@@ -4459,6 +5016,7 @@
         <w:rPr>
           <w:noProof/>
         </w:rPr>
+        <w:lastRenderedPageBreak/>
         <w:drawing>
           <wp:inline distT="0" distB="0" distL="0" distR="0" wp14:anchorId="78306E3E" wp14:editId="750233AF">
             <wp:extent cx="3293745" cy="2463800"/>
@@ -4574,7 +5132,6 @@
         </w:numPr>
       </w:pPr>
       <w:r>
-        <w:lastRenderedPageBreak/>
         <w:t xml:space="preserve"> </w:t>
       </w:r>
       <w:r>
@@ -4716,6 +5273,7 @@
         <w:pStyle w:val="Heading2"/>
       </w:pPr>
       <w:r>
+        <w:lastRenderedPageBreak/>
         <w:t>Obtained results</w:t>
       </w:r>
     </w:p>
@@ -5749,7 +6307,7 @@
           <w:rPr>
             <w:noProof/>
           </w:rPr>
-          <w:t>16</w:t>
+          <w:t>18</w:t>
         </w:r>
         <w:r>
           <w:rPr>
@@ -5791,14 +6349,14 @@
         <v:path o:extrusionok="f" gradientshapeok="t" o:connecttype="rect"/>
         <o:lock v:ext="edit" aspectratio="t"/>
       </v:shapetype>
-      <v:shape id="_x0000_i1032" type="#_x0000_t75" style="width:7.55pt;height:7.55pt;visibility:visible;mso-wrap-style:square" o:bullet="t">
+      <v:shape id="_x0000_i1305" type="#_x0000_t75" style="width:7.55pt;height:7.55pt;visibility:visible;mso-wrap-style:square" o:bullet="t">
         <v:imagedata r:id="rId1" o:title=""/>
       </v:shape>
     </w:pict>
   </w:numPicBullet>
   <w:numPicBullet w:numPicBulletId="1">
     <w:pict>
-      <v:shape id="_x0000_i1033" type="#_x0000_t75" style="width:13.4pt;height:13.4pt" o:bullet="t">
+      <v:shape id="_x0000_i1306" type="#_x0000_t75" style="width:13.4pt;height:13.4pt" o:bullet="t">
         <v:imagedata r:id="rId2" o:title="mso8A6B"/>
       </v:shape>
     </w:pict>
@@ -6381,7 +6939,7 @@
   <w:abstractNum w:abstractNumId="6" w15:restartNumberingAfterBreak="0">
     <w:nsid w:val="1E891E8F"/>
     <w:multiLevelType w:val="multilevel"/>
-    <w:tmpl w:val="F74016B6"/>
+    <w:tmpl w:val="3C8A06D0"/>
     <w:lvl w:ilvl="0">
       <w:start w:val="1"/>
       <w:numFmt w:val="decimal"/>
@@ -9777,7 +10335,7 @@
     <w:uiPriority w:val="9"/>
     <w:unhideWhenUsed/>
     <w:qFormat/>
-    <w:rsid w:val="005A7A57"/>
+    <w:rsid w:val="008B6634"/>
     <w:pPr>
       <w:keepNext/>
       <w:keepLines/>
@@ -9962,7 +10520,6 @@
   <w:style w:type="character" w:default="1" w:styleId="DefaultParagraphFont">
     <w:name w:val="Default Paragraph Font"/>
     <w:uiPriority w:val="1"/>
-    <w:semiHidden/>
     <w:unhideWhenUsed/>
   </w:style>
   <w:style w:type="table" w:default="1" w:styleId="TableNormal">
@@ -10084,7 +10641,7 @@
     <w:basedOn w:val="DefaultParagraphFont"/>
     <w:link w:val="Heading3"/>
     <w:uiPriority w:val="9"/>
-    <w:rsid w:val="005A7A57"/>
+    <w:rsid w:val="008B6634"/>
     <w:rPr>
       <w:rFonts w:ascii="Times New Roman" w:eastAsiaTheme="majorEastAsia" w:hAnsi="Times New Roman" w:cstheme="majorBidi"/>
       <w:b/>
@@ -11056,7 +11613,7 @@
 </file>
 
 <file path=customXml/itemProps1.xml><?xml version="1.0" encoding="utf-8"?>
-<ds:datastoreItem xmlns:ds="http://schemas.openxmlformats.org/officeDocument/2006/customXml" ds:itemID="{5296675C-3624-4FBC-BE8E-DE71DD7E735E}">
+<ds:datastoreItem xmlns:ds="http://schemas.openxmlformats.org/officeDocument/2006/customXml" ds:itemID="{A83C99BD-CF30-4EF7-8DBF-966EF8843CDD}">
   <ds:schemaRefs>
     <ds:schemaRef ds:uri="http://schemas.openxmlformats.org/officeDocument/2006/bibliography"/>
   </ds:schemaRefs>

</xml_diff>